<commit_message>
Add date to the top of report
</commit_message>
<xml_diff>
--- a/templates/CLIENT_LOAN_CYCLE_STATS.docx
+++ b/templates/CLIENT_LOAN_CYCLE_STATS.docx
@@ -71,15 +71,7 @@
           <w:sz w:val="24"/>
           <w:szCs w:val="24"/>
         </w:rPr>
-        <w:t>May 03</w:t>
-      </w:r>
-      <w:r>
-        <w:rPr>
-          <w:rFonts w:cstheme="minorHAnsi"/>
-          <w:sz w:val="24"/>
-          <w:szCs w:val="24"/>
-        </w:rPr>
-        <w:t>/2019</w:t>
+        <w:t>{d[i].date}</w:t>
       </w:r>
     </w:p>
     <w:p>

</xml_diff>

<commit_message>
Clients/Loan Amount by crop report template added
</commit_message>
<xml_diff>
--- a/templates/CLIENT_LOAN_CYCLE_STATS.docx
+++ b/templates/CLIENT_LOAN_CYCLE_STATS.docx
@@ -35,43 +35,6 @@
           <w:sz w:val="36"/>
         </w:rPr>
         <w:t>CLIENT LOAN HISTORY REPORT</w:t>
-      </w:r>
-    </w:p>
-    <w:p>
-      <w:pPr>
-        <w:jc w:val="right"/>
-        <w:rPr>
-          <w:rFonts w:cstheme="minorHAnsi"/>
-          <w:b/>
-          <w:sz w:val="24"/>
-          <w:szCs w:val="24"/>
-        </w:rPr>
-      </w:pPr>
-      <w:r>
-        <w:rPr>
-          <w:rFonts w:cstheme="minorHAnsi"/>
-          <w:b/>
-          <w:sz w:val="24"/>
-          <w:szCs w:val="24"/>
-        </w:rPr>
-        <w:t>Date</w:t>
-      </w:r>
-      <w:r>
-        <w:rPr>
-          <w:rFonts w:cstheme="minorHAnsi"/>
-          <w:b/>
-          <w:sz w:val="24"/>
-          <w:szCs w:val="24"/>
-        </w:rPr>
-        <w:t xml:space="preserve">: </w:t>
-      </w:r>
-      <w:r>
-        <w:rPr>
-          <w:rFonts w:cstheme="minorHAnsi"/>
-          <w:sz w:val="24"/>
-          <w:szCs w:val="24"/>
-        </w:rPr>
-        <w:t>{d[i].date}</w:t>
       </w:r>
     </w:p>
     <w:p>

</xml_diff>